<commit_message>
Alteryx on Sakila database
</commit_message>
<xml_diff>
--- a/workshops/workshop 2/workshop 2.docx
+++ b/workshops/workshop 2/workshop 2.docx
@@ -8,16 +8,16 @@
         <w:rPr>
           <w:b/>
           <w:bCs/>
-          <w:sz w:val="40"/>
-          <w:szCs w:val="40"/>
+          <w:sz w:val="36"/>
+          <w:szCs w:val="36"/>
         </w:rPr>
       </w:pPr>
       <w:r>
         <w:rPr>
           <w:b/>
           <w:bCs/>
-          <w:sz w:val="40"/>
-          <w:szCs w:val="40"/>
+          <w:sz w:val="36"/>
+          <w:szCs w:val="36"/>
         </w:rPr>
         <w:t>Workshop – 09/17/2021</w:t>
       </w:r>
@@ -26,46 +26,46 @@
       <w:pPr>
         <w:rPr>
           <w:noProof/>
-          <w:sz w:val="24"/>
-          <w:szCs w:val="24"/>
-        </w:rPr>
-      </w:pPr>
-      <w:r>
-        <w:rPr>
-          <w:sz w:val="24"/>
-          <w:szCs w:val="24"/>
+          <w:sz w:val="28"/>
+          <w:szCs w:val="28"/>
+        </w:rPr>
+      </w:pPr>
+      <w:r>
+        <w:rPr>
+          <w:sz w:val="28"/>
+          <w:szCs w:val="28"/>
         </w:rPr>
         <w:t xml:space="preserve">Created a new user in </w:t>
       </w:r>
       <w:proofErr w:type="spellStart"/>
       <w:r>
         <w:rPr>
-          <w:sz w:val="24"/>
-          <w:szCs w:val="24"/>
+          <w:sz w:val="28"/>
+          <w:szCs w:val="28"/>
         </w:rPr>
         <w:t>sql</w:t>
       </w:r>
       <w:proofErr w:type="spellEnd"/>
       <w:r>
         <w:rPr>
-          <w:sz w:val="24"/>
-          <w:szCs w:val="24"/>
+          <w:sz w:val="28"/>
+          <w:szCs w:val="28"/>
         </w:rPr>
         <w:t xml:space="preserve"> server and connected that user to the server</w:t>
       </w:r>
       <w:r>
         <w:rPr>
           <w:noProof/>
-          <w:sz w:val="24"/>
-          <w:szCs w:val="24"/>
+          <w:sz w:val="28"/>
+          <w:szCs w:val="28"/>
         </w:rPr>
         <w:t xml:space="preserve"> </w:t>
       </w:r>
       <w:r>
         <w:rPr>
           <w:noProof/>
-          <w:sz w:val="24"/>
-          <w:szCs w:val="24"/>
+          <w:sz w:val="28"/>
+          <w:szCs w:val="28"/>
         </w:rPr>
         <w:drawing>
           <wp:inline distT="0" distB="0" distL="0" distR="0" wp14:anchorId="1B2AAFF4" wp14:editId="4FACF0D1">
@@ -108,23 +108,23 @@
       <w:pPr>
         <w:rPr>
           <w:noProof/>
-          <w:sz w:val="24"/>
-          <w:szCs w:val="24"/>
-        </w:rPr>
-      </w:pPr>
-      <w:r>
-        <w:rPr>
-          <w:noProof/>
-          <w:sz w:val="24"/>
-          <w:szCs w:val="24"/>
+          <w:sz w:val="28"/>
+          <w:szCs w:val="28"/>
+        </w:rPr>
+      </w:pPr>
+      <w:r>
+        <w:rPr>
+          <w:noProof/>
+          <w:sz w:val="28"/>
+          <w:szCs w:val="28"/>
         </w:rPr>
         <w:t xml:space="preserve">Created a new user with dba role in MySQL and made a successful conncetion through it </w:t>
       </w:r>
       <w:r>
         <w:rPr>
           <w:noProof/>
-          <w:sz w:val="24"/>
-          <w:szCs w:val="24"/>
+          <w:sz w:val="28"/>
+          <w:szCs w:val="28"/>
         </w:rPr>
         <w:drawing>
           <wp:inline distT="0" distB="0" distL="0" distR="0" wp14:anchorId="13BBFBC8" wp14:editId="75251D85">
@@ -167,17 +167,17 @@
       <w:pPr>
         <w:rPr>
           <w:noProof/>
-          <w:sz w:val="24"/>
-          <w:szCs w:val="24"/>
-        </w:rPr>
-      </w:pPr>
-    </w:p>
-    <w:p>
-      <w:pPr>
-        <w:rPr>
-          <w:noProof/>
-          <w:sz w:val="24"/>
-          <w:szCs w:val="24"/>
+          <w:sz w:val="28"/>
+          <w:szCs w:val="28"/>
+        </w:rPr>
+      </w:pPr>
+    </w:p>
+    <w:p>
+      <w:pPr>
+        <w:rPr>
+          <w:noProof/>
+          <w:sz w:val="28"/>
+          <w:szCs w:val="28"/>
         </w:rPr>
       </w:pPr>
     </w:p>
@@ -189,23 +189,22 @@
           <w:numId w:val="1"/>
         </w:numPr>
         <w:rPr>
-          <w:sz w:val="24"/>
-          <w:szCs w:val="24"/>
-        </w:rPr>
-      </w:pPr>
-      <w:r>
-        <w:rPr>
-          <w:sz w:val="24"/>
-          <w:szCs w:val="24"/>
-        </w:rPr>
-        <w:lastRenderedPageBreak/>
+          <w:sz w:val="28"/>
+          <w:szCs w:val="28"/>
+        </w:rPr>
+      </w:pPr>
+      <w:r>
+        <w:rPr>
+          <w:sz w:val="28"/>
+          <w:szCs w:val="28"/>
+        </w:rPr>
         <w:t xml:space="preserve">Created damg7370_output schema in MySQL and SQL server to store results from </w:t>
       </w:r>
       <w:proofErr w:type="spellStart"/>
       <w:r>
         <w:rPr>
-          <w:sz w:val="24"/>
-          <w:szCs w:val="24"/>
+          <w:sz w:val="28"/>
+          <w:szCs w:val="28"/>
         </w:rPr>
         <w:t>alteryx</w:t>
       </w:r>
@@ -216,11 +215,15 @@
         <w:ind w:left="360"/>
         <w:rPr>
           <w:noProof/>
-        </w:rPr>
-      </w:pPr>
-      <w:r>
-        <w:rPr>
-          <w:noProof/>
+          <w:sz w:val="28"/>
+          <w:szCs w:val="28"/>
+        </w:rPr>
+      </w:pPr>
+      <w:r>
+        <w:rPr>
+          <w:noProof/>
+          <w:sz w:val="28"/>
+          <w:szCs w:val="28"/>
         </w:rPr>
         <w:drawing>
           <wp:inline distT="0" distB="0" distL="0" distR="0" wp14:anchorId="18DDFF6C" wp14:editId="179C95AC">
@@ -261,12 +264,16 @@
       <w:r>
         <w:rPr>
           <w:noProof/>
+          <w:sz w:val="28"/>
+          <w:szCs w:val="28"/>
         </w:rPr>
         <w:t xml:space="preserve"> </w:t>
       </w:r>
       <w:r>
         <w:rPr>
           <w:noProof/>
+          <w:sz w:val="28"/>
+          <w:szCs w:val="28"/>
         </w:rPr>
         <w:drawing>
           <wp:inline distT="0" distB="0" distL="0" distR="0" wp14:anchorId="46B29305" wp14:editId="09A85304">
@@ -310,23 +317,23 @@
         <w:ind w:left="360"/>
         <w:rPr>
           <w:noProof/>
-        </w:rPr>
-      </w:pPr>
-      <w:r>
-        <w:rPr>
-          <w:noProof/>
-        </w:rPr>
-        <w:t>Imported a tsv file in alteryx and summarised, visualised and processed the data in alteryx</w:t>
-      </w:r>
-      <w:r>
-        <w:rPr>
-          <w:noProof/>
-        </w:rPr>
-        <w:t xml:space="preserve"> </w:t>
-      </w:r>
-      <w:r>
-        <w:rPr>
-          <w:noProof/>
+          <w:sz w:val="28"/>
+          <w:szCs w:val="28"/>
+        </w:rPr>
+      </w:pPr>
+      <w:r>
+        <w:rPr>
+          <w:noProof/>
+          <w:sz w:val="28"/>
+          <w:szCs w:val="28"/>
+        </w:rPr>
+        <w:t xml:space="preserve">Imported a tsv file in alteryx and summarised, visualised and processed the data in alteryx </w:t>
+      </w:r>
+      <w:r>
+        <w:rPr>
+          <w:noProof/>
+          <w:sz w:val="28"/>
+          <w:szCs w:val="28"/>
         </w:rPr>
         <w:drawing>
           <wp:inline distT="0" distB="0" distL="0" distR="0" wp14:anchorId="19AFAA6E" wp14:editId="032A00A7">
@@ -370,12 +377,14 @@
         <w:ind w:left="360"/>
         <w:rPr>
           <w:noProof/>
-        </w:rPr>
-      </w:pPr>
-      <w:r>
-        <w:rPr>
-          <w:sz w:val="24"/>
-          <w:szCs w:val="24"/>
+          <w:sz w:val="28"/>
+          <w:szCs w:val="28"/>
+        </w:rPr>
+      </w:pPr>
+      <w:r>
+        <w:rPr>
+          <w:sz w:val="28"/>
+          <w:szCs w:val="28"/>
         </w:rPr>
         <w:lastRenderedPageBreak/>
         <w:t xml:space="preserve">Modified the data in </w:t>
@@ -383,44 +392,48 @@
       <w:proofErr w:type="spellStart"/>
       <w:r>
         <w:rPr>
-          <w:sz w:val="24"/>
-          <w:szCs w:val="24"/>
+          <w:sz w:val="28"/>
+          <w:szCs w:val="28"/>
         </w:rPr>
         <w:t>tsv</w:t>
       </w:r>
       <w:proofErr w:type="spellEnd"/>
       <w:r>
         <w:rPr>
-          <w:sz w:val="24"/>
-          <w:szCs w:val="24"/>
+          <w:sz w:val="28"/>
+          <w:szCs w:val="28"/>
         </w:rPr>
         <w:t xml:space="preserve"> file and added new columns using </w:t>
       </w:r>
       <w:proofErr w:type="spellStart"/>
       <w:r>
         <w:rPr>
-          <w:sz w:val="24"/>
-          <w:szCs w:val="24"/>
+          <w:sz w:val="28"/>
+          <w:szCs w:val="28"/>
         </w:rPr>
         <w:t>alteryx</w:t>
       </w:r>
       <w:proofErr w:type="spellEnd"/>
       <w:r>
         <w:rPr>
-          <w:sz w:val="24"/>
-          <w:szCs w:val="24"/>
+          <w:sz w:val="28"/>
+          <w:szCs w:val="28"/>
         </w:rPr>
         <w:t xml:space="preserve"> design</w:t>
       </w:r>
       <w:r>
         <w:rPr>
           <w:noProof/>
+          <w:sz w:val="28"/>
+          <w:szCs w:val="28"/>
         </w:rPr>
         <w:t xml:space="preserve"> </w:t>
       </w:r>
       <w:r>
         <w:rPr>
           <w:noProof/>
+          <w:sz w:val="28"/>
+          <w:szCs w:val="28"/>
         </w:rPr>
         <w:drawing>
           <wp:inline distT="0" distB="0" distL="0" distR="0" wp14:anchorId="28997183" wp14:editId="730A8396">
@@ -464,23 +477,23 @@
         <w:ind w:left="360"/>
         <w:rPr>
           <w:noProof/>
-        </w:rPr>
-      </w:pPr>
-      <w:r>
-        <w:rPr>
-          <w:noProof/>
-        </w:rPr>
-        <w:t>Connected the data processing unit to MySQL and SQL server and stored the processed the data in respective servers</w:t>
-      </w:r>
-      <w:r>
-        <w:rPr>
-          <w:noProof/>
-        </w:rPr>
-        <w:t xml:space="preserve"> </w:t>
-      </w:r>
-      <w:r>
-        <w:rPr>
-          <w:noProof/>
+          <w:sz w:val="28"/>
+          <w:szCs w:val="28"/>
+        </w:rPr>
+      </w:pPr>
+      <w:r>
+        <w:rPr>
+          <w:noProof/>
+          <w:sz w:val="28"/>
+          <w:szCs w:val="28"/>
+        </w:rPr>
+        <w:t xml:space="preserve">Connected the data processing unit to MySQL and SQL server and stored the processed the data in respective servers </w:t>
+      </w:r>
+      <w:r>
+        <w:rPr>
+          <w:noProof/>
+          <w:sz w:val="28"/>
+          <w:szCs w:val="28"/>
         </w:rPr>
         <w:drawing>
           <wp:inline distT="0" distB="0" distL="0" distR="0" wp14:anchorId="583E333B" wp14:editId="23E41DAB">
@@ -524,24 +537,24 @@
         <w:ind w:left="360"/>
         <w:rPr>
           <w:noProof/>
-        </w:rPr>
-      </w:pPr>
-      <w:r>
-        <w:rPr>
-          <w:noProof/>
+          <w:sz w:val="28"/>
+          <w:szCs w:val="28"/>
+        </w:rPr>
+      </w:pPr>
+      <w:r>
+        <w:rPr>
+          <w:noProof/>
+          <w:sz w:val="28"/>
+          <w:szCs w:val="28"/>
         </w:rPr>
         <w:lastRenderedPageBreak/>
-        <w:t>Data in MySQL server after processed in alteryx</w:t>
-      </w:r>
-      <w:r>
-        <w:rPr>
-          <w:noProof/>
-        </w:rPr>
-        <w:t xml:space="preserve"> </w:t>
-      </w:r>
-      <w:r>
-        <w:rPr>
-          <w:noProof/>
+        <w:t xml:space="preserve">Data in MySQL server after processed in alteryx </w:t>
+      </w:r>
+      <w:r>
+        <w:rPr>
+          <w:noProof/>
+          <w:sz w:val="28"/>
+          <w:szCs w:val="28"/>
         </w:rPr>
         <w:drawing>
           <wp:inline distT="0" distB="0" distL="0" distR="0" wp14:anchorId="278F5531" wp14:editId="20E9811C">
@@ -584,25 +597,24 @@
       <w:pPr>
         <w:ind w:left="360"/>
         <w:rPr>
-          <w:sz w:val="24"/>
-          <w:szCs w:val="24"/>
-        </w:rPr>
-      </w:pPr>
-      <w:r>
-        <w:rPr>
-          <w:noProof/>
-        </w:rPr>
-        <w:t>Data in SQL server after processed in alteryx</w:t>
-      </w:r>
-      <w:r>
-        <w:rPr>
-          <w:noProof/>
-        </w:rPr>
-        <w:t xml:space="preserve"> </w:t>
-      </w:r>
-      <w:r>
-        <w:rPr>
-          <w:noProof/>
+          <w:noProof/>
+          <w:sz w:val="28"/>
+          <w:szCs w:val="28"/>
+        </w:rPr>
+      </w:pPr>
+      <w:r>
+        <w:rPr>
+          <w:noProof/>
+          <w:sz w:val="28"/>
+          <w:szCs w:val="28"/>
+        </w:rPr>
+        <w:t xml:space="preserve">Data in SQL server after processed in alteryx </w:t>
+      </w:r>
+      <w:r>
+        <w:rPr>
+          <w:noProof/>
+          <w:sz w:val="28"/>
+          <w:szCs w:val="28"/>
         </w:rPr>
         <w:drawing>
           <wp:inline distT="0" distB="0" distL="0" distR="0" wp14:anchorId="71DE4746" wp14:editId="239CC8DF">
@@ -640,6 +652,413 @@
           </wp:inline>
         </w:drawing>
       </w:r>
+    </w:p>
+    <w:p>
+      <w:pPr>
+        <w:ind w:left="360"/>
+        <w:rPr>
+          <w:noProof/>
+          <w:sz w:val="28"/>
+          <w:szCs w:val="28"/>
+        </w:rPr>
+      </w:pPr>
+    </w:p>
+    <w:p>
+      <w:pPr>
+        <w:rPr>
+          <w:noProof/>
+          <w:sz w:val="28"/>
+          <w:szCs w:val="28"/>
+        </w:rPr>
+      </w:pPr>
+      <w:r>
+        <w:rPr>
+          <w:noProof/>
+          <w:sz w:val="28"/>
+          <w:szCs w:val="28"/>
+        </w:rPr>
+        <w:br w:type="page"/>
+      </w:r>
+    </w:p>
+    <w:p>
+      <w:pPr>
+        <w:ind w:left="360"/>
+        <w:rPr>
+          <w:noProof/>
+          <w:sz w:val="28"/>
+          <w:szCs w:val="28"/>
+        </w:rPr>
+      </w:pPr>
+      <w:r>
+        <w:rPr>
+          <w:noProof/>
+          <w:sz w:val="28"/>
+          <w:szCs w:val="28"/>
+        </w:rPr>
+        <w:lastRenderedPageBreak/>
+        <w:t>Connected Sakila database from MySQL as input</w:t>
+      </w:r>
+      <w:r>
+        <w:rPr>
+          <w:noProof/>
+          <w:sz w:val="28"/>
+          <w:szCs w:val="28"/>
+        </w:rPr>
+        <w:t>, implemented multiple joins, and stored the result in another MySQL table using</w:t>
+      </w:r>
+      <w:r>
+        <w:rPr>
+          <w:noProof/>
+          <w:sz w:val="28"/>
+          <w:szCs w:val="28"/>
+        </w:rPr>
+        <w:t xml:space="preserve"> alteryx</w:t>
+      </w:r>
+      <w:r>
+        <w:rPr>
+          <w:noProof/>
+          <w:sz w:val="28"/>
+          <w:szCs w:val="28"/>
+        </w:rPr>
+        <w:t>. The design diagram is as follows</w:t>
+      </w:r>
+      <w:r>
+        <w:rPr>
+          <w:noProof/>
+          <w:sz w:val="28"/>
+          <w:szCs w:val="28"/>
+        </w:rPr>
+        <w:drawing>
+          <wp:inline distT="0" distB="0" distL="0" distR="0" wp14:anchorId="2C56C162" wp14:editId="7663008B">
+            <wp:extent cx="6858000" cy="2524125"/>
+            <wp:effectExtent l="0" t="0" r="0" b="9525"/>
+            <wp:docPr id="12" name="Picture 12" descr="Diagram&#10;&#10;Description automatically generated with medium confidence"/>
+            <wp:cNvGraphicFramePr>
+              <a:graphicFrameLocks xmlns:a="http://schemas.openxmlformats.org/drawingml/2006/main" noChangeAspect="1"/>
+            </wp:cNvGraphicFramePr>
+            <a:graphic xmlns:a="http://schemas.openxmlformats.org/drawingml/2006/main">
+              <a:graphicData uri="http://schemas.openxmlformats.org/drawingml/2006/picture">
+                <pic:pic xmlns:pic="http://schemas.openxmlformats.org/drawingml/2006/picture">
+                  <pic:nvPicPr>
+                    <pic:cNvPr id="12" name="Picture 12" descr="Diagram&#10;&#10;Description automatically generated with medium confidence"/>
+                    <pic:cNvPicPr/>
+                  </pic:nvPicPr>
+                  <pic:blipFill>
+                    <a:blip r:embed="rId14"/>
+                    <a:stretch>
+                      <a:fillRect/>
+                    </a:stretch>
+                  </pic:blipFill>
+                  <pic:spPr>
+                    <a:xfrm>
+                      <a:off x="0" y="0"/>
+                      <a:ext cx="6858000" cy="2524125"/>
+                    </a:xfrm>
+                    <a:prstGeom prst="rect">
+                      <a:avLst/>
+                    </a:prstGeom>
+                  </pic:spPr>
+                </pic:pic>
+              </a:graphicData>
+            </a:graphic>
+          </wp:inline>
+        </w:drawing>
+      </w:r>
+    </w:p>
+    <w:p>
+      <w:pPr>
+        <w:ind w:left="360"/>
+        <w:rPr>
+          <w:noProof/>
+          <w:sz w:val="28"/>
+          <w:szCs w:val="28"/>
+        </w:rPr>
+      </w:pPr>
+    </w:p>
+    <w:p>
+      <w:pPr>
+        <w:ind w:left="360"/>
+        <w:rPr>
+          <w:noProof/>
+          <w:sz w:val="28"/>
+          <w:szCs w:val="28"/>
+        </w:rPr>
+      </w:pPr>
+      <w:r>
+        <w:rPr>
+          <w:noProof/>
+          <w:sz w:val="28"/>
+          <w:szCs w:val="28"/>
+        </w:rPr>
+        <w:t>Successfully running the design</w:t>
+      </w:r>
+      <w:r>
+        <w:rPr>
+          <w:noProof/>
+          <w:sz w:val="28"/>
+          <w:szCs w:val="28"/>
+        </w:rPr>
+        <w:drawing>
+          <wp:inline distT="0" distB="0" distL="0" distR="0" wp14:anchorId="4EE75EDC" wp14:editId="5793404E">
+            <wp:extent cx="6858000" cy="2543175"/>
+            <wp:effectExtent l="0" t="0" r="0" b="9525"/>
+            <wp:docPr id="13" name="Picture 13" descr="Graphical user interface&#10;&#10;Description automatically generated with medium confidence"/>
+            <wp:cNvGraphicFramePr>
+              <a:graphicFrameLocks xmlns:a="http://schemas.openxmlformats.org/drawingml/2006/main" noChangeAspect="1"/>
+            </wp:cNvGraphicFramePr>
+            <a:graphic xmlns:a="http://schemas.openxmlformats.org/drawingml/2006/main">
+              <a:graphicData uri="http://schemas.openxmlformats.org/drawingml/2006/picture">
+                <pic:pic xmlns:pic="http://schemas.openxmlformats.org/drawingml/2006/picture">
+                  <pic:nvPicPr>
+                    <pic:cNvPr id="13" name="Picture 13" descr="Graphical user interface&#10;&#10;Description automatically generated with medium confidence"/>
+                    <pic:cNvPicPr/>
+                  </pic:nvPicPr>
+                  <pic:blipFill>
+                    <a:blip r:embed="rId15"/>
+                    <a:stretch>
+                      <a:fillRect/>
+                    </a:stretch>
+                  </pic:blipFill>
+                  <pic:spPr>
+                    <a:xfrm>
+                      <a:off x="0" y="0"/>
+                      <a:ext cx="6858000" cy="2543175"/>
+                    </a:xfrm>
+                    <a:prstGeom prst="rect">
+                      <a:avLst/>
+                    </a:prstGeom>
+                  </pic:spPr>
+                </pic:pic>
+              </a:graphicData>
+            </a:graphic>
+          </wp:inline>
+        </w:drawing>
+      </w:r>
+    </w:p>
+    <w:p>
+      <w:pPr>
+        <w:ind w:left="360"/>
+        <w:rPr>
+          <w:noProof/>
+          <w:sz w:val="28"/>
+          <w:szCs w:val="28"/>
+        </w:rPr>
+      </w:pPr>
+    </w:p>
+    <w:p>
+      <w:pPr>
+        <w:ind w:left="360"/>
+        <w:rPr>
+          <w:noProof/>
+          <w:sz w:val="28"/>
+          <w:szCs w:val="28"/>
+        </w:rPr>
+      </w:pPr>
+      <w:r>
+        <w:rPr>
+          <w:noProof/>
+          <w:sz w:val="28"/>
+          <w:szCs w:val="28"/>
+        </w:rPr>
+        <w:lastRenderedPageBreak/>
+        <w:t>Q</w:t>
+      </w:r>
+      <w:r>
+        <w:rPr>
+          <w:noProof/>
+          <w:sz w:val="28"/>
+          <w:szCs w:val="28"/>
+        </w:rPr>
+        <w:t>u</w:t>
+      </w:r>
+      <w:r>
+        <w:rPr>
+          <w:noProof/>
+          <w:sz w:val="28"/>
+          <w:szCs w:val="28"/>
+        </w:rPr>
+        <w:t>eried the database in MySQL</w:t>
+      </w:r>
+      <w:r>
+        <w:rPr>
+          <w:noProof/>
+          <w:sz w:val="28"/>
+          <w:szCs w:val="28"/>
+        </w:rPr>
+        <w:t xml:space="preserve"> as follows</w:t>
+      </w:r>
+      <w:r>
+        <w:rPr>
+          <w:noProof/>
+          <w:sz w:val="28"/>
+          <w:szCs w:val="28"/>
+        </w:rPr>
+        <w:drawing>
+          <wp:inline distT="0" distB="0" distL="0" distR="0" wp14:anchorId="536E3903" wp14:editId="3FE03A27">
+            <wp:extent cx="6858000" cy="3075305"/>
+            <wp:effectExtent l="0" t="0" r="0" b="0"/>
+            <wp:docPr id="14" name="Picture 14" descr="Graphical user interface, text, application&#10;&#10;Description automatically generated"/>
+            <wp:cNvGraphicFramePr>
+              <a:graphicFrameLocks xmlns:a="http://schemas.openxmlformats.org/drawingml/2006/main" noChangeAspect="1"/>
+            </wp:cNvGraphicFramePr>
+            <a:graphic xmlns:a="http://schemas.openxmlformats.org/drawingml/2006/main">
+              <a:graphicData uri="http://schemas.openxmlformats.org/drawingml/2006/picture">
+                <pic:pic xmlns:pic="http://schemas.openxmlformats.org/drawingml/2006/picture">
+                  <pic:nvPicPr>
+                    <pic:cNvPr id="14" name="Picture 14" descr="Graphical user interface, text, application&#10;&#10;Description automatically generated"/>
+                    <pic:cNvPicPr/>
+                  </pic:nvPicPr>
+                  <pic:blipFill>
+                    <a:blip r:embed="rId16"/>
+                    <a:stretch>
+                      <a:fillRect/>
+                    </a:stretch>
+                  </pic:blipFill>
+                  <pic:spPr>
+                    <a:xfrm>
+                      <a:off x="0" y="0"/>
+                      <a:ext cx="6858000" cy="3075305"/>
+                    </a:xfrm>
+                    <a:prstGeom prst="rect">
+                      <a:avLst/>
+                    </a:prstGeom>
+                  </pic:spPr>
+                </pic:pic>
+              </a:graphicData>
+            </a:graphic>
+          </wp:inline>
+        </w:drawing>
+      </w:r>
+    </w:p>
+    <w:p>
+      <w:pPr>
+        <w:ind w:left="360"/>
+        <w:rPr>
+          <w:noProof/>
+          <w:sz w:val="28"/>
+          <w:szCs w:val="28"/>
+        </w:rPr>
+      </w:pPr>
+    </w:p>
+    <w:p>
+      <w:pPr>
+        <w:ind w:left="360"/>
+        <w:rPr>
+          <w:noProof/>
+          <w:sz w:val="28"/>
+          <w:szCs w:val="28"/>
+        </w:rPr>
+      </w:pPr>
+      <w:r>
+        <w:rPr>
+          <w:noProof/>
+          <w:sz w:val="28"/>
+          <w:szCs w:val="28"/>
+        </w:rPr>
+        <w:t>Browsed the output in alteryx as follows:</w:t>
+      </w:r>
+      <w:r>
+        <w:rPr>
+          <w:noProof/>
+          <w:sz w:val="28"/>
+          <w:szCs w:val="28"/>
+        </w:rPr>
+        <w:t xml:space="preserve"> </w:t>
+      </w:r>
+      <w:r>
+        <w:rPr>
+          <w:noProof/>
+          <w:sz w:val="28"/>
+          <w:szCs w:val="28"/>
+        </w:rPr>
+        <w:drawing>
+          <wp:inline distT="0" distB="0" distL="0" distR="0" wp14:anchorId="5AE9C8DF" wp14:editId="744404F3">
+            <wp:extent cx="6858000" cy="2287905"/>
+            <wp:effectExtent l="0" t="0" r="0" b="0"/>
+            <wp:docPr id="15" name="Picture 15" descr="Graphical user interface, application, table&#10;&#10;Description automatically generated"/>
+            <wp:cNvGraphicFramePr>
+              <a:graphicFrameLocks xmlns:a="http://schemas.openxmlformats.org/drawingml/2006/main" noChangeAspect="1"/>
+            </wp:cNvGraphicFramePr>
+            <a:graphic xmlns:a="http://schemas.openxmlformats.org/drawingml/2006/main">
+              <a:graphicData uri="http://schemas.openxmlformats.org/drawingml/2006/picture">
+                <pic:pic xmlns:pic="http://schemas.openxmlformats.org/drawingml/2006/picture">
+                  <pic:nvPicPr>
+                    <pic:cNvPr id="15" name="Picture 15" descr="Graphical user interface, application, table&#10;&#10;Description automatically generated"/>
+                    <pic:cNvPicPr/>
+                  </pic:nvPicPr>
+                  <pic:blipFill>
+                    <a:blip r:embed="rId17"/>
+                    <a:stretch>
+                      <a:fillRect/>
+                    </a:stretch>
+                  </pic:blipFill>
+                  <pic:spPr>
+                    <a:xfrm>
+                      <a:off x="0" y="0"/>
+                      <a:ext cx="6858000" cy="2287905"/>
+                    </a:xfrm>
+                    <a:prstGeom prst="rect">
+                      <a:avLst/>
+                    </a:prstGeom>
+                  </pic:spPr>
+                </pic:pic>
+              </a:graphicData>
+            </a:graphic>
+          </wp:inline>
+        </w:drawing>
+      </w:r>
+    </w:p>
+    <w:p>
+      <w:pPr>
+        <w:ind w:left="360"/>
+        <w:rPr>
+          <w:noProof/>
+          <w:sz w:val="28"/>
+          <w:szCs w:val="28"/>
+        </w:rPr>
+      </w:pPr>
+    </w:p>
+    <w:p>
+      <w:pPr>
+        <w:ind w:left="360"/>
+        <w:jc w:val="center"/>
+        <w:rPr>
+          <w:b/>
+          <w:bCs/>
+          <w:noProof/>
+          <w:sz w:val="40"/>
+          <w:szCs w:val="40"/>
+        </w:rPr>
+      </w:pPr>
+      <w:r>
+        <w:rPr>
+          <w:b/>
+          <w:bCs/>
+          <w:noProof/>
+          <w:sz w:val="40"/>
+          <w:szCs w:val="40"/>
+        </w:rPr>
+        <w:t>END</w:t>
+      </w:r>
+    </w:p>
+    <w:p>
+      <w:pPr>
+        <w:ind w:left="360"/>
+        <w:rPr>
+          <w:noProof/>
+          <w:sz w:val="28"/>
+          <w:szCs w:val="28"/>
+        </w:rPr>
+      </w:pPr>
+    </w:p>
+    <w:p>
+      <w:pPr>
+        <w:ind w:left="360"/>
+        <w:rPr>
+          <w:sz w:val="28"/>
+          <w:szCs w:val="28"/>
+        </w:rPr>
+      </w:pPr>
     </w:p>
     <w:sectPr>
       <w:pgSz w:w="12240" w:h="15840"/>

</xml_diff>